<commit_message>
Added Reference to References
</commit_message>
<xml_diff>
--- a/Deliverables/SoundStage VR.docx
+++ b/Deliverables/SoundStage VR.docx
@@ -211,10 +211,7 @@
         </w:numPr>
       </w:pPr>
       <w:r>
-        <w:t xml:space="preserve">SSVR is good for quickly configuring musical control interfaces that would be otherwise impractical to configure in a physical environment or in a traditional DAW (Digital Audio Workstation). </w:t>
-      </w:r>
-      <w:r>
-        <w:t>It takes advantage of the motion-based interactions that come with VR and uses the toolset provided to create customizable interface setups with little physical consequences.</w:t>
+        <w:t>SSVR is good for quickly configuring musical control interfaces that would be otherwise impractical to configure in a physical environment or in a traditional DAW (Digital Audio Workstation). It takes advantage of the motion-based interactions that come with VR and uses the toolset provided to create customizable interface setups with little physical consequences.</w:t>
       </w:r>
     </w:p>
     <w:p>
@@ -633,13 +630,7 @@
         </w:numPr>
       </w:pPr>
       <w:r>
-        <w:t xml:space="preserve">The use of a configurable VR toolset can </w:t>
-      </w:r>
-      <w:r>
-        <w:t>be</w:t>
-      </w:r>
-      <w:r>
-        <w:t xml:space="preserve"> (and has been) applied to other forms of digital media production, such as 3D modeling &amp; artwork, video editing, or more advanced audio engineering.</w:t>
+        <w:t>The use of a configurable VR toolset can be (and has been) applied to other forms of digital media production, such as 3D modeling &amp; artwork, video editing, or more advanced audio engineering.</w:t>
       </w:r>
     </w:p>
     <w:p>
@@ -695,19 +686,7 @@
           <w:rPr>
             <w:rStyle w:val="Hyperlink"/>
           </w:rPr>
-          <w:t>https://www.theverge.com/plat</w:t>
-        </w:r>
-        <w:r>
-          <w:rPr>
-            <w:rStyle w:val="Hyperlink"/>
-          </w:rPr>
-          <w:t>f</w:t>
-        </w:r>
-        <w:r>
-          <w:rPr>
-            <w:rStyle w:val="Hyperlink"/>
-          </w:rPr>
-          <w:t>orm/amp/2017/4/7/15216720/soundstage-vr-developer-logan-olson-joins-google</w:t>
+          <w:t>https://www.theverge.com/platform/amp/2017/4/7/15216720/soundstage-vr-developer-logan-olson-joins-google</w:t>
         </w:r>
       </w:hyperlink>
     </w:p>
@@ -742,6 +721,11 @@
       </w:hyperlink>
     </w:p>
     <w:p>
+      <w:pPr>
+        <w:rPr>
+          <w:rStyle w:val="Hyperlink"/>
+        </w:rPr>
+      </w:pPr>
       <w:hyperlink r:id="rId12" w:history="1">
         <w:r>
           <w:rPr>
@@ -752,17 +736,29 @@
       </w:hyperlink>
     </w:p>
     <w:p>
+      <w:hyperlink r:id="rId13" w:history="1">
+        <w:r>
+          <w:rPr>
+            <w:rStyle w:val="Hyperlink"/>
+          </w:rPr>
+          <w:t>https://uploadvr.com/soundstage-vr-music-tool-serious-musicians/</w:t>
+        </w:r>
+      </w:hyperlink>
+      <w:bookmarkStart w:id="0" w:name="_GoBack"/>
+      <w:bookmarkEnd w:id="0"/>
+    </w:p>
+    <w:p>
       <w:r>
         <w:t>Some information was recovered from archived versions of webpages that cannot be linked to.</w:t>
       </w:r>
     </w:p>
     <w:sectPr>
-      <w:headerReference w:type="even" r:id="rId13"/>
-      <w:headerReference w:type="default" r:id="rId14"/>
-      <w:footerReference w:type="even" r:id="rId15"/>
-      <w:footerReference w:type="default" r:id="rId16"/>
-      <w:headerReference w:type="first" r:id="rId17"/>
-      <w:footerReference w:type="first" r:id="rId18"/>
+      <w:headerReference w:type="even" r:id="rId14"/>
+      <w:headerReference w:type="default" r:id="rId15"/>
+      <w:footerReference w:type="even" r:id="rId16"/>
+      <w:footerReference w:type="default" r:id="rId17"/>
+      <w:headerReference w:type="first" r:id="rId18"/>
+      <w:footerReference w:type="first" r:id="rId19"/>
       <w:pgSz w:w="12240" w:h="15840"/>
       <w:pgMar w:top="1440" w:right="1440" w:bottom="1440" w:left="1440" w:header="720" w:footer="720" w:gutter="0"/>
       <w:cols w:space="720"/>
@@ -870,13 +866,8 @@
       <w:jc w:val="right"/>
     </w:pPr>
     <w:r>
-      <w:t xml:space="preserve">Darien </w:t>
+      <w:t>Darien Sokolov</w:t>
     </w:r>
-    <w:r>
-      <w:t>Sokolov</w:t>
-    </w:r>
-    <w:bookmarkStart w:id="0" w:name="_GoBack"/>
-    <w:bookmarkEnd w:id="0"/>
   </w:p>
 </w:hdr>
 </file>

</xml_diff>

<commit_message>
Report corrections and Image Uploads
</commit_message>
<xml_diff>
--- a/Deliverables/SoundStage VR.docx
+++ b/Deliverables/SoundStage VR.docx
@@ -52,7 +52,13 @@
         </w:numPr>
       </w:pPr>
       <w:r>
+        <w:t>“</w:t>
+      </w:r>
+      <w:r>
         <w:t>SoundStage VR is a virtual reality music sandbox built specifically for room-scale VR. Whether you’re a professional DJ creating a new sound, or a hobbyist who wants to rock out on virtual drums, SoundStage gives you a diverse toolset to express yourself.</w:t>
+      </w:r>
+      <w:r>
+        <w:t>”</w:t>
       </w:r>
     </w:p>
     <w:p>
@@ -269,7 +275,13 @@
         <w:t>SSVR allows users to quickly pull out and arrange scalable control interfaces and adjust them on the fly. A large-scale configuration can be achieved in m</w:t>
       </w:r>
       <w:r>
-        <w:t>inutes without having to pull out a real set of musical devices. This saves the user time, space, and money, at the very least. Additionally, it looks cool for performances.</w:t>
+        <w:t>inutes without having to pull out a real set of musical devices. This</w:t>
+      </w:r>
+      <w:r>
+        <w:t xml:space="preserve"> allows for portability and</w:t>
+      </w:r>
+      <w:r>
+        <w:t xml:space="preserve"> saves the user time, space, and money, at the very least. Additionally, it looks cool for performances.</w:t>
       </w:r>
     </w:p>
     <w:p>
@@ -543,7 +555,7 @@
       <w:proofErr w:type="spellStart"/>
       <w:r>
         <w:lastRenderedPageBreak/>
-        <w:t>AliveInVR</w:t>
+        <w:t>aliveinvr</w:t>
       </w:r>
       <w:proofErr w:type="spellEnd"/>
     </w:p>
@@ -654,7 +666,18 @@
         </w:numPr>
       </w:pPr>
       <w:r>
-        <w:t>SoundStage VR is a revolutionary tool for music production in that it can simulate traditional music production control interfaces in configurable VR environment that can adapt to the needs of the user with little consequences.</w:t>
+        <w:t>SoundStage VR is a revolutionary tool for music production in that it can simulate traditional music production control interfaces in</w:t>
+      </w:r>
+      <w:r>
+        <w:t xml:space="preserve"> a</w:t>
+      </w:r>
+      <w:r>
+        <w:t xml:space="preserve"> configurable VR environment that can adapt to the needs of the user with little cons</w:t>
+      </w:r>
+      <w:bookmarkStart w:id="0" w:name="_GoBack"/>
+      <w:bookmarkEnd w:id="0"/>
+      <w:r>
+        <w:t>equences.</w:t>
       </w:r>
       <w:r>
         <w:br w:type="page"/>
@@ -744,8 +767,6 @@
           <w:t>https://uploadvr.com/soundstage-vr-music-tool-serious-musicians/</w:t>
         </w:r>
       </w:hyperlink>
-      <w:bookmarkStart w:id="0" w:name="_GoBack"/>
-      <w:bookmarkEnd w:id="0"/>
     </w:p>
     <w:p>
       <w:r>

</xml_diff>